<commit_message>
Update correlator antenna swap memo
</commit_message>
<xml_diff>
--- a/MEMOS/2022-09 DSP-Manuals-WF/Correlator_antenna_swap.docx
+++ b/MEMOS/2022-09 DSP-Manuals-WF/Correlator_antenna_swap.docx
@@ -1,28 +1,30 @@
 
 <file path=word/document.xml><?xml version="1.0" encoding="utf-8"?>
-<w:document xmlns:mc="http://schemas.openxmlformats.org/markup-compatibility/2006" xmlns:o="urn:schemas-microsoft-com:office:office" xmlns:r="http://schemas.openxmlformats.org/officeDocument/2006/relationships" xmlns:m="http://schemas.openxmlformats.org/officeDocument/2006/math" xmlns:v="urn:schemas-microsoft-com:vml" xmlns:wp="http://schemas.openxmlformats.org/drawingml/2006/wordprocessingDrawing" xmlns:w10="urn:schemas-microsoft-com:office:word" xmlns:w="http://schemas.openxmlformats.org/wordprocessingml/2006/main" xmlns:wne="http://schemas.microsoft.com/office/word/2006/wordml" xmlns:sl="http://schemas.openxmlformats.org/schemaLibrary/2006/main" xmlns:a="http://schemas.openxmlformats.org/drawingml/2006/main" xmlns:pic="http://schemas.openxmlformats.org/drawingml/2006/picture" xmlns:c="http://schemas.openxmlformats.org/drawingml/2006/chart" xmlns:lc="http://schemas.openxmlformats.org/drawingml/2006/lockedCanvas" xmlns:dgm="http://schemas.openxmlformats.org/drawingml/2006/diagram" xmlns:wps="http://schemas.microsoft.com/office/word/2010/wordprocessingShape" xmlns:wpg="http://schemas.microsoft.com/office/word/2010/wordprocessingGroup" xmlns:w14="http://schemas.microsoft.com/office/word/2010/wordml" xmlns:w15="http://schemas.microsoft.com/office/word/2012/wordml">
+<w:document xmlns:o="urn:schemas-microsoft-com:office:office" xmlns:r="http://schemas.openxmlformats.org/officeDocument/2006/relationships" xmlns:v="urn:schemas-microsoft-com:vml" xmlns:w="http://schemas.openxmlformats.org/wordprocessingml/2006/main" xmlns:w10="urn:schemas-microsoft-com:office:word" xmlns:wp="http://schemas.openxmlformats.org/drawingml/2006/wordprocessingDrawing" xmlns:wps="http://schemas.microsoft.com/office/word/2010/wordprocessingShape" xmlns:wpg="http://schemas.microsoft.com/office/word/2010/wordprocessingGroup" xmlns:mc="http://schemas.openxmlformats.org/markup-compatibility/2006" xmlns:wp14="http://schemas.microsoft.com/office/word/2010/wordprocessingDrawing" xmlns:w14="http://schemas.microsoft.com/office/word/2010/wordml" mc:Ignorable="w14 wp14">
   <w:body>
     <w:p>
       <w:pPr>
+        <w:pStyle w:val="Normal1"/>
         <w:jc w:val="center"/>
         <w:rPr>
-          <w:b w:val="1"/>
+          <w:b/>
+          <w:b/>
           <w:sz w:val="40"/>
           <w:szCs w:val="40"/>
         </w:rPr>
       </w:pPr>
       <w:r>
         <w:rPr>
-          <w:b w:val="1"/>
+          <w:b/>
           <w:sz w:val="40"/>
           <w:szCs w:val="40"/>
-          <w:rtl w:val="0"/>
-        </w:rPr>
-        <w:t xml:space="preserve">Changing software antenna input to RFSoC correlator/beamformer</w:t>
-      </w:r>
-    </w:p>
-    <w:p>
-      <w:pPr>
+        </w:rPr>
+        <w:t>Changing software antenna input to RFSoC correlator/beamformer</w:t>
+      </w:r>
+    </w:p>
+    <w:p>
+      <w:pPr>
+        <w:pStyle w:val="Normal1"/>
         <w:jc w:val="center"/>
         <w:rPr>
           <w:sz w:val="40"/>
@@ -31,86 +33,95 @@
       </w:pPr>
       <w:r>
         <w:rPr>
-          <w:rtl w:val="0"/>
-        </w:rPr>
-      </w:r>
-    </w:p>
-    <w:p>
-      <w:pPr>
-        <w:jc w:val="center"/>
-        <w:rPr>
           <w:sz w:val="40"/>
           <w:szCs w:val="40"/>
         </w:rPr>
-      </w:pPr>
-      <w:r>
+      </w:r>
+    </w:p>
+    <w:p>
+      <w:pPr>
+        <w:pStyle w:val="Normal1"/>
+        <w:jc w:val="center"/>
         <w:rPr>
           <w:sz w:val="40"/>
           <w:szCs w:val="40"/>
-          <w:rtl w:val="0"/>
-        </w:rPr>
-        <w:t xml:space="preserve">Wael Farah</w:t>
-      </w:r>
-    </w:p>
-    <w:p>
-      <w:pPr>
-        <w:jc w:val="center"/>
+        </w:rPr>
+      </w:pPr>
+      <w:r>
         <w:rPr>
           <w:sz w:val="40"/>
           <w:szCs w:val="40"/>
         </w:rPr>
-      </w:pPr>
-      <w:r>
-        <w:rPr>
-          <w:rtl w:val="0"/>
-        </w:rPr>
-      </w:r>
-    </w:p>
-    <w:p>
-      <w:pPr>
-        <w:rPr>
-          <w:sz w:val="24"/>
-          <w:szCs w:val="24"/>
-        </w:rPr>
-      </w:pPr>
-      <w:r>
-        <w:rPr>
-          <w:rtl w:val="0"/>
-        </w:rPr>
-      </w:r>
-    </w:p>
-    <w:p>
-      <w:pPr>
-        <w:rPr>
-          <w:sz w:val="24"/>
-          <w:szCs w:val="24"/>
-        </w:rPr>
-      </w:pPr>
-      <w:r>
-        <w:rPr>
-          <w:sz w:val="24"/>
-          <w:szCs w:val="24"/>
-          <w:rtl w:val="0"/>
-        </w:rPr>
-        <w:t xml:space="preserve">If a new antenna were to be introduced or replaced in the digital backend, a few steps are needed in order for the software to see the change.</w:t>
-      </w:r>
-    </w:p>
-    <w:p>
-      <w:pPr>
-        <w:ind w:left="0" w:firstLine="0"/>
-        <w:rPr>
-          <w:sz w:val="24"/>
-          <w:szCs w:val="24"/>
-        </w:rPr>
-      </w:pPr>
-      <w:r>
-        <w:rPr>
-          <w:rtl w:val="0"/>
-        </w:rPr>
-      </w:r>
-    </w:p>
-    <w:p>
-      <w:pPr>
+        <w:t>Wael Farah</w:t>
+      </w:r>
+    </w:p>
+    <w:p>
+      <w:pPr>
+        <w:pStyle w:val="Normal1"/>
+        <w:jc w:val="center"/>
+        <w:rPr>
+          <w:sz w:val="40"/>
+          <w:szCs w:val="40"/>
+        </w:rPr>
+      </w:pPr>
+      <w:r>
+        <w:rPr>
+          <w:sz w:val="40"/>
+          <w:szCs w:val="40"/>
+        </w:rPr>
+        <w:t>v1.1</w:t>
+      </w:r>
+    </w:p>
+    <w:p>
+      <w:pPr>
+        <w:pStyle w:val="Normal1"/>
+        <w:rPr>
+          <w:sz w:val="24"/>
+          <w:szCs w:val="24"/>
+        </w:rPr>
+      </w:pPr>
+      <w:r>
+        <w:rPr>
+          <w:sz w:val="24"/>
+          <w:szCs w:val="24"/>
+        </w:rPr>
+      </w:r>
+    </w:p>
+    <w:p>
+      <w:pPr>
+        <w:pStyle w:val="Normal1"/>
+        <w:rPr>
+          <w:sz w:val="24"/>
+          <w:szCs w:val="24"/>
+        </w:rPr>
+      </w:pPr>
+      <w:r>
+        <w:rPr>
+          <w:sz w:val="24"/>
+          <w:szCs w:val="24"/>
+        </w:rPr>
+        <w:t>If a new antenna were to be introduced or replaced in the digital backend, a few steps are needed in order for the software to see the change.</w:t>
+      </w:r>
+    </w:p>
+    <w:p>
+      <w:pPr>
+        <w:pStyle w:val="Normal1"/>
+        <w:ind w:left="0" w:hanging="0"/>
+        <w:rPr>
+          <w:sz w:val="24"/>
+          <w:szCs w:val="24"/>
+        </w:rPr>
+      </w:pPr>
+      <w:r>
+        <w:rPr>
+          <w:sz w:val="24"/>
+          <w:szCs w:val="24"/>
+        </w:rPr>
+      </w:r>
+    </w:p>
+    <w:p>
+      <w:pPr>
+        <w:pStyle w:val="Normal1"/>
         <w:numPr>
           <w:ilvl w:val="0"/>
           <w:numId w:val="1"/>
@@ -125,14 +136,14 @@
         <w:rPr>
           <w:sz w:val="24"/>
           <w:szCs w:val="24"/>
-          <w:rtl w:val="0"/>
-        </w:rPr>
-        <w:t xml:space="preserve">Firstly, make sure that the analog (fiber/SMA) chain has been connected properly to the input of the attemplifiers and RFSoC board.</w:t>
-        <w:br w:type="textWrapping"/>
-      </w:r>
-    </w:p>
-    <w:p>
-      <w:pPr>
+        </w:rPr>
+        <w:t>Firstly, make sure that the analog (fiber/SMA) chain has been connected properly to the input of the attemplifiers and RFSoC board.</w:t>
+        <w:br/>
+      </w:r>
+    </w:p>
+    <w:p>
+      <w:pPr>
+        <w:pStyle w:val="Normal1"/>
         <w:numPr>
           <w:ilvl w:val="0"/>
           <w:numId w:val="1"/>
@@ -146,26 +157,25 @@
       </w:pPr>
       <w:r>
         <w:rPr>
-          <w:rFonts w:ascii="Courier New" w:cs="Courier New" w:eastAsia="Courier New" w:hAnsi="Courier New"/>
-          <w:sz w:val="24"/>
-          <w:szCs w:val="24"/>
-          <w:rtl w:val="0"/>
-        </w:rPr>
-        <w:t xml:space="preserve">sudo vi /opt/mnt/share/ata_snap.tab</w:t>
-        <w:br w:type="textWrapping"/>
-      </w:r>
-      <w:r>
-        <w:rPr>
-          <w:sz w:val="24"/>
-          <w:szCs w:val="24"/>
-          <w:rtl w:val="0"/>
+          <w:rFonts w:eastAsia="Courier New" w:cs="Courier New" w:ascii="Courier New" w:hAnsi="Courier New"/>
+          <w:sz w:val="24"/>
+          <w:szCs w:val="24"/>
+        </w:rPr>
+        <w:t>sudo vi /opt/mnt/share/ata_snap.tab</w:t>
+        <w:br/>
+      </w:r>
+      <w:r>
+        <w:rPr>
+          <w:sz w:val="24"/>
+          <w:szCs w:val="24"/>
         </w:rPr>
         <w:t xml:space="preserve">This is the input mapping to the antenna RFSoC boards. Replace the antenna name where needed. Note that there are 2 LOs currently connected to the backend, and so the antenna will have 2 entries. </w:t>
-        <w:br w:type="textWrapping"/>
-      </w:r>
-    </w:p>
-    <w:p>
-      <w:pPr>
+        <w:br/>
+      </w:r>
+    </w:p>
+    <w:p>
+      <w:pPr>
+        <w:pStyle w:val="Normal1"/>
         <w:numPr>
           <w:ilvl w:val="0"/>
           <w:numId w:val="1"/>
@@ -179,26 +189,42 @@
       </w:pPr>
       <w:r>
         <w:rPr>
-          <w:rFonts w:ascii="Courier New" w:cs="Courier New" w:eastAsia="Courier New" w:hAnsi="Courier New"/>
-          <w:sz w:val="24"/>
-          <w:szCs w:val="24"/>
-          <w:rtl w:val="0"/>
-        </w:rPr>
-        <w:t xml:space="preserve">sudo vi /opt/mnt/share/obsinfo.toml</w:t>
-      </w:r>
-      <w:r>
-        <w:rPr>
-          <w:sz w:val="24"/>
-          <w:szCs w:val="24"/>
-          <w:rtl w:val="0"/>
-        </w:rPr>
-        <w:br w:type="textWrapping"/>
-        <w:t xml:space="preserve">This is the input mapping to the correlator. Replace the antenna name accordingly</w:t>
-        <w:br w:type="textWrapping"/>
-      </w:r>
-    </w:p>
-    <w:p>
-      <w:pPr>
+          <w:rFonts w:eastAsia="Courier New" w:cs="Courier New" w:ascii="Courier New" w:hAnsi="Courier New"/>
+          <w:sz w:val="24"/>
+          <w:szCs w:val="24"/>
+        </w:rPr>
+        <w:t>sudo vi /opt/mnt/share/obsinfo.toml</w:t>
+      </w:r>
+      <w:r>
+        <w:rPr>
+          <w:sz w:val="24"/>
+          <w:szCs w:val="24"/>
+        </w:rPr>
+        <w:br/>
+        <w:t>This is the input mapping to the correlator. Replace the antenna name accordingly</w:t>
+      </w:r>
+    </w:p>
+    <w:p>
+      <w:pPr>
+        <w:pStyle w:val="Normal1"/>
+        <w:numPr>
+          <w:ilvl w:val="0"/>
+          <w:numId w:val="0"/>
+        </w:numPr>
+        <w:ind w:left="1080" w:hanging="0"/>
+        <w:rPr>
+          <w:sz w:val="24"/>
+          <w:szCs w:val="24"/>
+          <w:u w:val="none"/>
+        </w:rPr>
+      </w:pPr>
+      <w:r>
+        <w:rPr/>
+      </w:r>
+    </w:p>
+    <w:p>
+      <w:pPr>
+        <w:pStyle w:val="Normal1"/>
         <w:numPr>
           <w:ilvl w:val="0"/>
           <w:numId w:val="1"/>
@@ -214,33 +240,20 @@
         <w:rPr>
           <w:sz w:val="24"/>
           <w:szCs w:val="24"/>
-          <w:rtl w:val="0"/>
-        </w:rPr>
-        <w:t xml:space="preserve">(If needed) On the dsp-control machine, make sure you restart the meta-marshall service:</w:t>
-        <w:br w:type="textWrapping"/>
-      </w:r>
-      <w:r>
-        <w:rPr>
-          <w:rFonts w:ascii="Courier New" w:cs="Courier New" w:eastAsia="Courier New" w:hAnsi="Courier New"/>
-          <w:sz w:val="24"/>
-          <w:szCs w:val="24"/>
-          <w:rtl w:val="0"/>
-        </w:rPr>
-        <w:t xml:space="preserve">sudo systemctl restart meta_marshall.service</w:t>
-        <w:br w:type="textWrapping"/>
-      </w:r>
-      <w:r>
-        <w:rPr>
-          <w:sz w:val="24"/>
-          <w:szCs w:val="24"/>
-          <w:rtl w:val="0"/>
-        </w:rPr>
-        <w:t xml:space="preserve">Sometimes the above changes does not automatically reflect in the backend, and a manual restart is needed</w:t>
-        <w:br w:type="textWrapping"/>
-      </w:r>
-    </w:p>
-    <w:p>
-      <w:pPr>
+        </w:rPr>
+        <w:t>Restart the delay engines on the observing VNC (ctrl-C, then restart)</w:t>
+      </w:r>
+      <w:r>
+        <w:rPr>
+          <w:sz w:val="24"/>
+          <w:szCs w:val="24"/>
+        </w:rPr>
+        <w:br/>
+      </w:r>
+    </w:p>
+    <w:p>
+      <w:pPr>
+        <w:pStyle w:val="Normal1"/>
         <w:numPr>
           <w:ilvl w:val="0"/>
           <w:numId w:val="1"/>
@@ -249,65 +262,104 @@
         <w:rPr>
           <w:sz w:val="24"/>
           <w:szCs w:val="24"/>
-        </w:rPr>
-      </w:pPr>
-      <w:r>
-        <w:rPr>
-          <w:sz w:val="24"/>
-          <w:szCs w:val="24"/>
-          <w:rtl w:val="0"/>
+          <w:u w:val="none"/>
+        </w:rPr>
+      </w:pPr>
+      <w:r>
+        <w:rPr>
+          <w:sz w:val="24"/>
+          <w:szCs w:val="24"/>
+        </w:rPr>
+        <w:t>(If needed) On the dsp-control machine, make sure you restart the meta-marshall service:</w:t>
+        <w:br/>
+      </w:r>
+      <w:r>
+        <w:rPr>
+          <w:rFonts w:eastAsia="Courier New" w:cs="Courier New" w:ascii="Courier New" w:hAnsi="Courier New"/>
+          <w:sz w:val="24"/>
+          <w:szCs w:val="24"/>
+        </w:rPr>
+        <w:t>sudo systemctl restart meta_marshall.service</w:t>
+        <w:br/>
+      </w:r>
+      <w:r>
+        <w:rPr>
+          <w:sz w:val="24"/>
+          <w:szCs w:val="24"/>
+        </w:rPr>
+        <w:t>Sometimes the above changes does not automatically reflect in the backend, and a manual restart is needed</w:t>
+        <w:br/>
+      </w:r>
+    </w:p>
+    <w:p>
+      <w:pPr>
+        <w:pStyle w:val="Normal1"/>
+        <w:numPr>
+          <w:ilvl w:val="0"/>
+          <w:numId w:val="1"/>
+        </w:numPr>
+        <w:ind w:left="720" w:hanging="360"/>
+        <w:rPr>
+          <w:sz w:val="24"/>
+          <w:szCs w:val="24"/>
+        </w:rPr>
+      </w:pPr>
+      <w:r>
+        <w:rPr>
+          <w:sz w:val="24"/>
+          <w:szCs w:val="24"/>
         </w:rPr>
         <w:t xml:space="preserve">Give it a minute or so, and then check that the changes are seen in the backend by going to: </w:t>
       </w:r>
-      <w:hyperlink r:id="rId6">
+      <w:hyperlink r:id="rId2">
         <w:r>
           <w:rPr>
-            <w:color w:val="1155cc"/>
+            <w:color w:val="1155CC"/>
             <w:sz w:val="24"/>
             <w:szCs w:val="24"/>
             <w:u w:val="single"/>
-            <w:rtl w:val="0"/>
           </w:rPr>
-          <w:t xml:space="preserve">http://pipeline-monitor.hcro.org:8081/</w:t>
+          <w:t>http://pipeline-monitor.hcro.org:8081/</w:t>
         </w:r>
       </w:hyperlink>
       <w:r>
         <w:rPr>
           <w:sz w:val="24"/>
           <w:szCs w:val="24"/>
-          <w:rtl w:val="0"/>
         </w:rPr>
         <w:t xml:space="preserve"> and then clicking on any node. The </w:t>
       </w:r>
       <w:r>
         <w:rPr>
-          <w:rFonts w:ascii="Courier New" w:cs="Courier New" w:eastAsia="Courier New" w:hAnsi="Courier New"/>
-          <w:sz w:val="24"/>
-          <w:szCs w:val="24"/>
-          <w:rtl w:val="0"/>
-        </w:rPr>
-        <w:t xml:space="preserve">ANTNMSXX</w:t>
-      </w:r>
-      <w:r>
-        <w:rPr>
-          <w:sz w:val="24"/>
-          <w:szCs w:val="24"/>
-          <w:rtl w:val="0"/>
+          <w:rFonts w:eastAsia="Courier New" w:cs="Courier New" w:ascii="Courier New" w:hAnsi="Courier New"/>
+          <w:sz w:val="24"/>
+          <w:szCs w:val="24"/>
+        </w:rPr>
+        <w:t>ANTNMSXX</w:t>
+      </w:r>
+      <w:r>
+        <w:rPr>
+          <w:sz w:val="24"/>
+          <w:szCs w:val="24"/>
         </w:rPr>
         <w:t xml:space="preserve"> entries should reflect the names of the current antennas being utilized by the backend.</w:t>
       </w:r>
     </w:p>
     <w:sectPr>
-      <w:pgSz w:h="15840" w:w="12240" w:orient="portrait"/>
-      <w:pgMar w:bottom="1440" w:top="1440" w:left="1440" w:right="1440" w:header="720" w:footer="720"/>
-      <w:pgNumType w:start="1"/>
+      <w:type w:val="nextPage"/>
+      <w:pgSz w:w="12240" w:h="15840"/>
+      <w:pgMar w:left="1440" w:right="1440" w:header="0" w:top="1440" w:footer="0" w:bottom="1440" w:gutter="0"/>
+      <w:pgNumType w:start="1" w:fmt="decimal"/>
+      <w:formProt w:val="false"/>
+      <w:textDirection w:val="lrTb"/>
+      <w:docGrid w:type="default" w:linePitch="100" w:charSpace="4096"/>
     </w:sectPr>
   </w:body>
 </w:document>
 </file>
 
 <file path=word/numbering.xml><?xml version="1.0" encoding="utf-8"?>
-<w:numbering xmlns:mc="http://schemas.openxmlformats.org/markup-compatibility/2006" xmlns:o="urn:schemas-microsoft-com:office:office" xmlns:r="http://schemas.openxmlformats.org/officeDocument/2006/relationships" xmlns:m="http://schemas.openxmlformats.org/officeDocument/2006/math" xmlns:v="urn:schemas-microsoft-com:vml" xmlns:wp="http://schemas.openxmlformats.org/drawingml/2006/wordprocessingDrawing" xmlns:w10="urn:schemas-microsoft-com:office:word" xmlns:w="http://schemas.openxmlformats.org/wordprocessingml/2006/main" xmlns:wne="http://schemas.microsoft.com/office/word/2006/wordml" xmlns:sl="http://schemas.openxmlformats.org/schemaLibrary/2006/main" xmlns:a="http://schemas.openxmlformats.org/drawingml/2006/main" xmlns:pic="http://schemas.openxmlformats.org/drawingml/2006/picture" xmlns:c="http://schemas.openxmlformats.org/drawingml/2006/chart" xmlns:lc="http://schemas.openxmlformats.org/drawingml/2006/lockedCanvas" xmlns:dgm="http://schemas.openxmlformats.org/drawingml/2006/diagram" xmlns:wps="http://schemas.microsoft.com/office/word/2010/wordprocessingShape" xmlns:wpg="http://schemas.microsoft.com/office/word/2010/wordprocessingGroup" xmlns:w14="http://schemas.microsoft.com/office/word/2010/wordml" xmlns:w15="http://schemas.microsoft.com/office/word/2012/wordml">
+<w:numbering xmlns:w="http://schemas.openxmlformats.org/wordprocessingml/2006/main" xmlns:o="urn:schemas-microsoft-com:office:office" xmlns:r="http://schemas.openxmlformats.org/officeDocument/2006/relationships" xmlns:v="urn:schemas-microsoft-com:vml">
   <w:abstractNum w:abstractNumId="1">
     <w:lvl w:ilvl="0">
       <w:start w:val="1"/>
@@ -418,44 +470,152 @@
       </w:rPr>
     </w:lvl>
   </w:abstractNum>
+  <w:abstractNum w:abstractNumId="2">
+    <w:lvl w:ilvl="0">
+      <w:start w:val="1"/>
+      <w:numFmt w:val="none"/>
+      <w:suff w:val="nothing"/>
+      <w:lvlText w:val=""/>
+      <w:lvlJc w:val="left"/>
+      <w:pPr>
+        <w:ind w:left="0" w:hanging="0"/>
+      </w:pPr>
+    </w:lvl>
+    <w:lvl w:ilvl="1">
+      <w:start w:val="1"/>
+      <w:numFmt w:val="none"/>
+      <w:suff w:val="nothing"/>
+      <w:lvlText w:val=""/>
+      <w:lvlJc w:val="left"/>
+      <w:pPr>
+        <w:ind w:left="0" w:hanging="0"/>
+      </w:pPr>
+    </w:lvl>
+    <w:lvl w:ilvl="2">
+      <w:start w:val="1"/>
+      <w:numFmt w:val="none"/>
+      <w:suff w:val="nothing"/>
+      <w:lvlText w:val=""/>
+      <w:lvlJc w:val="left"/>
+      <w:pPr>
+        <w:ind w:left="0" w:hanging="0"/>
+      </w:pPr>
+    </w:lvl>
+    <w:lvl w:ilvl="3">
+      <w:start w:val="1"/>
+      <w:numFmt w:val="none"/>
+      <w:suff w:val="nothing"/>
+      <w:lvlText w:val=""/>
+      <w:lvlJc w:val="left"/>
+      <w:pPr>
+        <w:ind w:left="0" w:hanging="0"/>
+      </w:pPr>
+    </w:lvl>
+    <w:lvl w:ilvl="4">
+      <w:start w:val="1"/>
+      <w:numFmt w:val="none"/>
+      <w:suff w:val="nothing"/>
+      <w:lvlText w:val=""/>
+      <w:lvlJc w:val="left"/>
+      <w:pPr>
+        <w:ind w:left="0" w:hanging="0"/>
+      </w:pPr>
+    </w:lvl>
+    <w:lvl w:ilvl="5">
+      <w:start w:val="1"/>
+      <w:numFmt w:val="none"/>
+      <w:suff w:val="nothing"/>
+      <w:lvlText w:val=""/>
+      <w:lvlJc w:val="left"/>
+      <w:pPr>
+        <w:ind w:left="0" w:hanging="0"/>
+      </w:pPr>
+    </w:lvl>
+    <w:lvl w:ilvl="6">
+      <w:start w:val="1"/>
+      <w:numFmt w:val="none"/>
+      <w:suff w:val="nothing"/>
+      <w:lvlText w:val=""/>
+      <w:lvlJc w:val="left"/>
+      <w:pPr>
+        <w:ind w:left="0" w:hanging="0"/>
+      </w:pPr>
+    </w:lvl>
+    <w:lvl w:ilvl="7">
+      <w:start w:val="1"/>
+      <w:numFmt w:val="none"/>
+      <w:suff w:val="nothing"/>
+      <w:lvlText w:val=""/>
+      <w:lvlJc w:val="left"/>
+      <w:pPr>
+        <w:ind w:left="0" w:hanging="0"/>
+      </w:pPr>
+    </w:lvl>
+    <w:lvl w:ilvl="8">
+      <w:start w:val="1"/>
+      <w:numFmt w:val="none"/>
+      <w:suff w:val="nothing"/>
+      <w:lvlText w:val=""/>
+      <w:lvlJc w:val="left"/>
+      <w:pPr>
+        <w:ind w:left="0" w:hanging="0"/>
+      </w:pPr>
+    </w:lvl>
+  </w:abstractNum>
   <w:num w:numId="1">
     <w:abstractNumId w:val="1"/>
+  </w:num>
+  <w:num w:numId="2">
+    <w:abstractNumId w:val="2"/>
   </w:num>
 </w:numbering>
 </file>
 
 <file path=word/styles.xml><?xml version="1.0" encoding="utf-8"?>
-<w:styles xmlns:mc="http://schemas.openxmlformats.org/markup-compatibility/2006" xmlns:o="urn:schemas-microsoft-com:office:office" xmlns:r="http://schemas.openxmlformats.org/officeDocument/2006/relationships" xmlns:m="http://schemas.openxmlformats.org/officeDocument/2006/math" xmlns:v="urn:schemas-microsoft-com:vml" xmlns:wp="http://schemas.openxmlformats.org/drawingml/2006/wordprocessingDrawing" xmlns:w10="urn:schemas-microsoft-com:office:word" xmlns:w="http://schemas.openxmlformats.org/wordprocessingml/2006/main" xmlns:wne="http://schemas.microsoft.com/office/word/2006/wordml" xmlns:sl="http://schemas.openxmlformats.org/schemaLibrary/2006/main" xmlns:a="http://schemas.openxmlformats.org/drawingml/2006/main" xmlns:pic="http://schemas.openxmlformats.org/drawingml/2006/picture" xmlns:c="http://schemas.openxmlformats.org/drawingml/2006/chart" xmlns:lc="http://schemas.openxmlformats.org/drawingml/2006/lockedCanvas" xmlns:dgm="http://schemas.openxmlformats.org/drawingml/2006/diagram" xmlns:wps="http://schemas.microsoft.com/office/word/2010/wordprocessingShape" xmlns:wpg="http://schemas.microsoft.com/office/word/2010/wordprocessingGroup" xmlns:w14="http://schemas.microsoft.com/office/word/2010/wordml" xmlns:w15="http://schemas.microsoft.com/office/word/2012/wordml">
+<w:styles xmlns:w="http://schemas.openxmlformats.org/wordprocessingml/2006/main" xmlns:w14="http://schemas.microsoft.com/office/word/2010/wordml" xmlns:mc="http://schemas.openxmlformats.org/markup-compatibility/2006" mc:Ignorable="w14">
   <w:docDefaults>
     <w:rPrDefault>
       <w:rPr>
-        <w:rFonts w:ascii="Arial" w:cs="Arial" w:eastAsia="Arial" w:hAnsi="Arial"/>
+        <w:rFonts w:ascii="Arial" w:hAnsi="Arial" w:eastAsia="Arial" w:cs="Arial"/>
         <w:sz w:val="22"/>
         <w:szCs w:val="22"/>
-        <w:lang w:val="en"/>
+        <w:lang w:val="en" w:eastAsia="zh-CN" w:bidi="hi-IN"/>
       </w:rPr>
     </w:rPrDefault>
     <w:pPrDefault>
       <w:pPr>
-        <w:spacing w:line="276" w:lineRule="auto"/>
+        <w:suppressAutoHyphens w:val="true"/>
       </w:pPr>
     </w:pPrDefault>
   </w:docDefaults>
-  <w:style w:type="paragraph" w:styleId="Normal" w:default="1">
-    <w:name w:val="normal"/>
-  </w:style>
-  <w:style w:type="table" w:styleId="TableNormal" w:default="1">
-    <w:name w:val="Table Normal"/>
+  <w:style w:type="paragraph" w:styleId="Normal">
+    <w:name w:val="Normal"/>
+    <w:qFormat/>
+    <w:pPr>
+      <w:widowControl/>
+      <w:bidi w:val="0"/>
+      <w:spacing w:lineRule="auto" w:line="276" w:before="0" w:after="0"/>
+      <w:jc w:val="left"/>
+    </w:pPr>
+    <w:rPr>
+      <w:rFonts w:ascii="Arial" w:hAnsi="Arial" w:eastAsia="Arial" w:cs="Arial"/>
+      <w:color w:val="auto"/>
+      <w:kern w:val="0"/>
+      <w:sz w:val="22"/>
+      <w:szCs w:val="22"/>
+      <w:lang w:val="en" w:eastAsia="zh-CN" w:bidi="hi-IN"/>
+    </w:rPr>
   </w:style>
   <w:style w:type="paragraph" w:styleId="Heading1">
-    <w:name w:val="heading 1"/>
-    <w:basedOn w:val="Normal"/>
-    <w:next w:val="Normal"/>
-    <w:pPr>
-      <w:keepNext w:val="1"/>
-      <w:keepLines w:val="1"/>
-      <w:pageBreakBefore w:val="0"/>
-      <w:spacing w:after="120" w:before="400" w:lineRule="auto"/>
+    <w:name w:val="Heading 1"/>
+    <w:basedOn w:val="Normal1"/>
+    <w:next w:val="Normal1"/>
+    <w:qFormat/>
+    <w:pPr>
+      <w:keepNext w:val="true"/>
+      <w:keepLines/>
+      <w:pageBreakBefore w:val="false"/>
+      <w:spacing w:lineRule="auto" w:line="240" w:before="400" w:after="120"/>
     </w:pPr>
     <w:rPr>
       <w:sz w:val="40"/>
@@ -463,47 +623,50 @@
     </w:rPr>
   </w:style>
   <w:style w:type="paragraph" w:styleId="Heading2">
-    <w:name w:val="heading 2"/>
-    <w:basedOn w:val="Normal"/>
-    <w:next w:val="Normal"/>
-    <w:pPr>
-      <w:keepNext w:val="1"/>
-      <w:keepLines w:val="1"/>
-      <w:pageBreakBefore w:val="0"/>
-      <w:spacing w:after="120" w:before="360" w:lineRule="auto"/>
-    </w:pPr>
-    <w:rPr>
-      <w:b w:val="0"/>
+    <w:name w:val="Heading 2"/>
+    <w:basedOn w:val="Normal1"/>
+    <w:next w:val="Normal1"/>
+    <w:qFormat/>
+    <w:pPr>
+      <w:keepNext w:val="true"/>
+      <w:keepLines/>
+      <w:pageBreakBefore w:val="false"/>
+      <w:spacing w:lineRule="auto" w:line="240" w:before="360" w:after="120"/>
+    </w:pPr>
+    <w:rPr>
+      <w:b w:val="false"/>
       <w:sz w:val="32"/>
       <w:szCs w:val="32"/>
     </w:rPr>
   </w:style>
   <w:style w:type="paragraph" w:styleId="Heading3">
-    <w:name w:val="heading 3"/>
-    <w:basedOn w:val="Normal"/>
-    <w:next w:val="Normal"/>
-    <w:pPr>
-      <w:keepNext w:val="1"/>
-      <w:keepLines w:val="1"/>
-      <w:pageBreakBefore w:val="0"/>
-      <w:spacing w:after="80" w:before="320" w:lineRule="auto"/>
-    </w:pPr>
-    <w:rPr>
-      <w:b w:val="0"/>
+    <w:name w:val="Heading 3"/>
+    <w:basedOn w:val="Normal1"/>
+    <w:next w:val="Normal1"/>
+    <w:qFormat/>
+    <w:pPr>
+      <w:keepNext w:val="true"/>
+      <w:keepLines/>
+      <w:pageBreakBefore w:val="false"/>
+      <w:spacing w:lineRule="auto" w:line="240" w:before="320" w:after="80"/>
+    </w:pPr>
+    <w:rPr>
+      <w:b w:val="false"/>
       <w:color w:val="434343"/>
       <w:sz w:val="28"/>
       <w:szCs w:val="28"/>
     </w:rPr>
   </w:style>
   <w:style w:type="paragraph" w:styleId="Heading4">
-    <w:name w:val="heading 4"/>
-    <w:basedOn w:val="Normal"/>
-    <w:next w:val="Normal"/>
-    <w:pPr>
-      <w:keepNext w:val="1"/>
-      <w:keepLines w:val="1"/>
-      <w:pageBreakBefore w:val="0"/>
-      <w:spacing w:after="80" w:before="280" w:lineRule="auto"/>
+    <w:name w:val="Heading 4"/>
+    <w:basedOn w:val="Normal1"/>
+    <w:next w:val="Normal1"/>
+    <w:qFormat/>
+    <w:pPr>
+      <w:keepNext w:val="true"/>
+      <w:keepLines/>
+      <w:pageBreakBefore w:val="false"/>
+      <w:spacing w:lineRule="auto" w:line="240" w:before="280" w:after="80"/>
     </w:pPr>
     <w:rPr>
       <w:color w:val="666666"/>
@@ -512,14 +675,15 @@
     </w:rPr>
   </w:style>
   <w:style w:type="paragraph" w:styleId="Heading5">
-    <w:name w:val="heading 5"/>
-    <w:basedOn w:val="Normal"/>
-    <w:next w:val="Normal"/>
-    <w:pPr>
-      <w:keepNext w:val="1"/>
-      <w:keepLines w:val="1"/>
-      <w:pageBreakBefore w:val="0"/>
-      <w:spacing w:after="80" w:before="240" w:lineRule="auto"/>
+    <w:name w:val="Heading 5"/>
+    <w:basedOn w:val="Normal1"/>
+    <w:next w:val="Normal1"/>
+    <w:qFormat/>
+    <w:pPr>
+      <w:keepNext w:val="true"/>
+      <w:keepLines/>
+      <w:pageBreakBefore w:val="false"/>
+      <w:spacing w:lineRule="auto" w:line="240" w:before="240" w:after="80"/>
     </w:pPr>
     <w:rPr>
       <w:color w:val="666666"/>
@@ -528,31 +692,117 @@
     </w:rPr>
   </w:style>
   <w:style w:type="paragraph" w:styleId="Heading6">
-    <w:name w:val="heading 6"/>
-    <w:basedOn w:val="Normal"/>
-    <w:next w:val="Normal"/>
-    <w:pPr>
-      <w:keepNext w:val="1"/>
-      <w:keepLines w:val="1"/>
-      <w:pageBreakBefore w:val="0"/>
-      <w:spacing w:after="80" w:before="240" w:lineRule="auto"/>
-    </w:pPr>
-    <w:rPr>
-      <w:i w:val="1"/>
+    <w:name w:val="Heading 6"/>
+    <w:basedOn w:val="Normal1"/>
+    <w:next w:val="Normal1"/>
+    <w:qFormat/>
+    <w:pPr>
+      <w:keepNext w:val="true"/>
+      <w:keepLines/>
+      <w:pageBreakBefore w:val="false"/>
+      <w:spacing w:lineRule="auto" w:line="240" w:before="240" w:after="80"/>
+    </w:pPr>
+    <w:rPr>
+      <w:i/>
       <w:color w:val="666666"/>
       <w:sz w:val="22"/>
       <w:szCs w:val="22"/>
     </w:rPr>
   </w:style>
+  <w:style w:type="character" w:styleId="InternetLink">
+    <w:name w:val="Hyperlink"/>
+    <w:rPr>
+      <w:color w:val="000080"/>
+      <w:u w:val="single"/>
+      <w:lang w:val="zxx" w:eastAsia="zxx" w:bidi="zxx"/>
+    </w:rPr>
+  </w:style>
+  <w:style w:type="paragraph" w:styleId="Heading">
+    <w:name w:val="Heading"/>
+    <w:basedOn w:val="Normal"/>
+    <w:next w:val="TextBody"/>
+    <w:qFormat/>
+    <w:pPr>
+      <w:keepNext w:val="true"/>
+      <w:spacing w:before="240" w:after="120"/>
+    </w:pPr>
+    <w:rPr>
+      <w:rFonts w:ascii="Liberation Sans" w:hAnsi="Liberation Sans" w:eastAsia="PingFang SC" w:cs="Arial Unicode MS"/>
+      <w:sz w:val="28"/>
+      <w:szCs w:val="28"/>
+    </w:rPr>
+  </w:style>
+  <w:style w:type="paragraph" w:styleId="TextBody">
+    <w:name w:val="Body Text"/>
+    <w:basedOn w:val="Normal"/>
+    <w:pPr>
+      <w:spacing w:lineRule="auto" w:line="276" w:before="0" w:after="140"/>
+    </w:pPr>
+    <w:rPr/>
+  </w:style>
+  <w:style w:type="paragraph" w:styleId="List">
+    <w:name w:val="List"/>
+    <w:basedOn w:val="TextBody"/>
+    <w:pPr/>
+    <w:rPr>
+      <w:rFonts w:cs="Arial Unicode MS"/>
+    </w:rPr>
+  </w:style>
+  <w:style w:type="paragraph" w:styleId="Caption">
+    <w:name w:val="Caption"/>
+    <w:basedOn w:val="Normal"/>
+    <w:qFormat/>
+    <w:pPr>
+      <w:suppressLineNumbers/>
+      <w:spacing w:before="120" w:after="120"/>
+    </w:pPr>
+    <w:rPr>
+      <w:rFonts w:cs="Arial Unicode MS"/>
+      <w:i/>
+      <w:iCs/>
+      <w:sz w:val="24"/>
+      <w:szCs w:val="24"/>
+    </w:rPr>
+  </w:style>
+  <w:style w:type="paragraph" w:styleId="Index">
+    <w:name w:val="Index"/>
+    <w:basedOn w:val="Normal"/>
+    <w:qFormat/>
+    <w:pPr>
+      <w:suppressLineNumbers/>
+    </w:pPr>
+    <w:rPr>
+      <w:rFonts w:cs="Arial Unicode MS"/>
+    </w:rPr>
+  </w:style>
+  <w:style w:type="paragraph" w:styleId="Normal1" w:default="1">
+    <w:name w:val="LO-normal"/>
+    <w:qFormat/>
+    <w:pPr>
+      <w:widowControl/>
+      <w:bidi w:val="0"/>
+      <w:spacing w:lineRule="auto" w:line="276" w:before="0" w:after="0"/>
+      <w:jc w:val="left"/>
+    </w:pPr>
+    <w:rPr>
+      <w:rFonts w:ascii="Arial" w:hAnsi="Arial" w:eastAsia="Arial" w:cs="Arial"/>
+      <w:color w:val="auto"/>
+      <w:kern w:val="0"/>
+      <w:sz w:val="22"/>
+      <w:szCs w:val="22"/>
+      <w:lang w:val="en" w:eastAsia="zh-CN" w:bidi="hi-IN"/>
+    </w:rPr>
+  </w:style>
   <w:style w:type="paragraph" w:styleId="Title">
     <w:name w:val="Title"/>
-    <w:basedOn w:val="Normal"/>
-    <w:next w:val="Normal"/>
-    <w:pPr>
-      <w:keepNext w:val="1"/>
-      <w:keepLines w:val="1"/>
-      <w:pageBreakBefore w:val="0"/>
-      <w:spacing w:after="60" w:before="0" w:lineRule="auto"/>
+    <w:basedOn w:val="Normal1"/>
+    <w:next w:val="Normal1"/>
+    <w:qFormat/>
+    <w:pPr>
+      <w:keepNext w:val="true"/>
+      <w:keepLines/>
+      <w:pageBreakBefore w:val="false"/>
+      <w:spacing w:lineRule="auto" w:line="240" w:before="0" w:after="60"/>
     </w:pPr>
     <w:rPr>
       <w:sz w:val="52"/>
@@ -561,21 +811,25 @@
   </w:style>
   <w:style w:type="paragraph" w:styleId="Subtitle">
     <w:name w:val="Subtitle"/>
-    <w:basedOn w:val="Normal"/>
-    <w:next w:val="Normal"/>
-    <w:pPr>
-      <w:keepNext w:val="1"/>
-      <w:keepLines w:val="1"/>
-      <w:pageBreakBefore w:val="0"/>
-      <w:spacing w:after="320" w:before="0" w:lineRule="auto"/>
-    </w:pPr>
-    <w:rPr>
-      <w:rFonts w:ascii="Arial" w:cs="Arial" w:eastAsia="Arial" w:hAnsi="Arial"/>
-      <w:i w:val="0"/>
+    <w:basedOn w:val="Normal1"/>
+    <w:next w:val="Normal1"/>
+    <w:qFormat/>
+    <w:pPr>
+      <w:keepNext w:val="true"/>
+      <w:keepLines/>
+      <w:pageBreakBefore w:val="false"/>
+      <w:spacing w:lineRule="auto" w:line="240" w:before="0" w:after="320"/>
+    </w:pPr>
+    <w:rPr>
+      <w:rFonts w:ascii="Arial" w:hAnsi="Arial" w:eastAsia="Arial" w:cs="Arial"/>
+      <w:i w:val="false"/>
       <w:color w:val="666666"/>
       <w:sz w:val="30"/>
       <w:szCs w:val="30"/>
     </w:rPr>
+  </w:style>
+  <w:style w:type="table" w:default="1" w:styleId="TableNormal">
+    <w:name w:val="Table Normal"/>
   </w:style>
 </w:styles>
 </file>

</xml_diff>